<commit_message>
make division remainder always positive
</commit_message>
<xml_diff>
--- a/docs/design/dv-cpu-doc.docx
+++ b/docs/design/dv-cpu-doc.docx
@@ -7,7 +7,6 @@
         <w:spacing w:before="120" w:after="120"/>
         <w:jc w:val="center"/>
         <w:rPr>
-          <w:rFonts w:hint="eastAsia"/>
           <w:sz w:val="40"/>
           <w:szCs w:val="40"/>
           <w:lang w:val="en-US" w:eastAsia="zh-CN"/>
@@ -3200,12 +3199,45 @@
         <w:t xml:space="preserve">: </w:t>
       </w:r>
       <w:hyperlink r:id="rId9" w:history="1">
+        <w:proofErr w:type="spellStart"/>
         <w:r>
           <w:rPr>
             <w:rStyle w:val="ad"/>
             <w:lang w:eastAsia="zh-CN"/>
           </w:rPr>
-          <w:t>devindang/dv-cpu-rv</w:t>
+          <w:t>devindang</w:t>
+        </w:r>
+        <w:proofErr w:type="spellEnd"/>
+        <w:r>
+          <w:rPr>
+            <w:rStyle w:val="ad"/>
+            <w:lang w:eastAsia="zh-CN"/>
+          </w:rPr>
+          <w:t>/dv-</w:t>
+        </w:r>
+        <w:proofErr w:type="spellStart"/>
+        <w:r>
+          <w:rPr>
+            <w:rStyle w:val="ad"/>
+            <w:lang w:eastAsia="zh-CN"/>
+          </w:rPr>
+          <w:t>cpu</w:t>
+        </w:r>
+        <w:proofErr w:type="spellEnd"/>
+        <w:r>
+          <w:rPr>
+            <w:rStyle w:val="ad"/>
+            <w:lang w:eastAsia="zh-CN"/>
+          </w:rPr>
+          <w:t>-</w:t>
+        </w:r>
+        <w:proofErr w:type="spellStart"/>
+        <w:r>
+          <w:rPr>
+            <w:rStyle w:val="ad"/>
+            <w:lang w:eastAsia="zh-CN"/>
+          </w:rPr>
+          <w:t>rv</w:t>
         </w:r>
       </w:hyperlink>
       <w:r>
@@ -3214,6 +3246,7 @@
         </w:rPr>
         <w:t>.</w:t>
       </w:r>
+      <w:proofErr w:type="spellEnd"/>
       <w:r>
         <w:rPr>
           <w:lang w:eastAsia="zh-CN"/>
@@ -3322,10 +3355,10 @@
             <v:path o:extrusionok="f" gradientshapeok="t" o:connecttype="rect"/>
             <o:lock v:ext="edit" aspectratio="t"/>
           </v:shapetype>
-          <v:shape id="_x0000_i1025" type="#_x0000_t75" style="width:368.7pt;height:275.75pt" o:ole="">
+          <v:shape id="_x0000_i1025" type="#_x0000_t75" style="width:368.75pt;height:276pt" o:ole="">
             <v:imagedata r:id="rId10" o:title=""/>
           </v:shape>
-          <o:OLEObject Type="Embed" ProgID="Visio.Drawing.15" ShapeID="_x0000_i1025" DrawAspect="Content" ObjectID="_1754078360" r:id="rId11"/>
+          <o:OLEObject Type="Embed" ProgID="Visio.Drawing.15" ShapeID="_x0000_i1025" DrawAspect="Content" ObjectID="_1754122363" r:id="rId11"/>
         </w:object>
       </w:r>
     </w:p>
@@ -5196,10 +5229,10 @@
       </w:pPr>
       <w:r>
         <w:object w:dxaOrig="11491" w:dyaOrig="8160" w14:anchorId="5E3B0F2A">
-          <v:shape id="_x0000_i1026" type="#_x0000_t75" style="width:368.4pt;height:261.5pt" o:ole="">
+          <v:shape id="_x0000_i1026" type="#_x0000_t75" style="width:368.3pt;height:261.7pt" o:ole="">
             <v:imagedata r:id="rId12" o:title=""/>
           </v:shape>
-          <o:OLEObject Type="Embed" ProgID="Visio.Drawing.15" ShapeID="_x0000_i1026" DrawAspect="Content" ObjectID="_1754078361" r:id="rId13"/>
+          <o:OLEObject Type="Embed" ProgID="Visio.Drawing.15" ShapeID="_x0000_i1026" DrawAspect="Content" ObjectID="_1754122364" r:id="rId13"/>
         </w:object>
       </w:r>
     </w:p>
@@ -5760,10 +5793,10 @@
       </w:pPr>
       <w:r>
         <w:object w:dxaOrig="12690" w:dyaOrig="8986" w14:anchorId="72D440C1">
-          <v:shape id="_x0000_i1027" type="#_x0000_t75" style="width:368.05pt;height:260.55pt" o:ole="">
+          <v:shape id="_x0000_i1027" type="#_x0000_t75" style="width:367.85pt;height:260.75pt" o:ole="">
             <v:imagedata r:id="rId14" o:title=""/>
           </v:shape>
-          <o:OLEObject Type="Embed" ProgID="Visio.Drawing.15" ShapeID="_x0000_i1027" DrawAspect="Content" ObjectID="_1754078362" r:id="rId15"/>
+          <o:OLEObject Type="Embed" ProgID="Visio.Drawing.15" ShapeID="_x0000_i1027" DrawAspect="Content" ObjectID="_1754122365" r:id="rId15"/>
         </w:object>
       </w:r>
     </w:p>
@@ -7230,10 +7263,10 @@
       </w:pPr>
       <w:r>
         <w:object w:dxaOrig="3361" w:dyaOrig="2506" w14:anchorId="2BD9C1EF">
-          <v:shape id="_x0000_i1028" type="#_x0000_t75" style="width:223.45pt;height:166.3pt" o:ole="">
+          <v:shape id="_x0000_i1028" type="#_x0000_t75" style="width:223.4pt;height:166.15pt" o:ole="">
             <v:imagedata r:id="rId18" o:title=""/>
           </v:shape>
-          <o:OLEObject Type="Embed" ProgID="Visio.Drawing.15" ShapeID="_x0000_i1028" DrawAspect="Content" ObjectID="_1754078363" r:id="rId19"/>
+          <o:OLEObject Type="Embed" ProgID="Visio.Drawing.15" ShapeID="_x0000_i1028" DrawAspect="Content" ObjectID="_1754122366" r:id="rId19"/>
         </w:object>
       </w:r>
     </w:p>
@@ -7491,10 +7524,10 @@
       </w:pPr>
       <w:r>
         <w:object w:dxaOrig="11865" w:dyaOrig="8160" w14:anchorId="349149C5">
-          <v:shape id="_x0000_i1029" type="#_x0000_t75" style="width:368.4pt;height:253.45pt" o:ole="">
+          <v:shape id="_x0000_i1029" type="#_x0000_t75" style="width:368.3pt;height:253.4pt" o:ole="">
             <v:imagedata r:id="rId20" o:title=""/>
           </v:shape>
-          <o:OLEObject Type="Embed" ProgID="Visio.Drawing.15" ShapeID="_x0000_i1029" DrawAspect="Content" ObjectID="_1754078364" r:id="rId21"/>
+          <o:OLEObject Type="Embed" ProgID="Visio.Drawing.15" ShapeID="_x0000_i1029" DrawAspect="Content" ObjectID="_1754122367" r:id="rId21"/>
         </w:object>
       </w:r>
     </w:p>
@@ -13133,10 +13166,10 @@
       </w:pPr>
       <w:r>
         <w:object w:dxaOrig="3000" w:dyaOrig="2100" w14:anchorId="0FB1C0AF">
-          <v:shape id="_x0000_i1030" type="#_x0000_t75" style="width:150.15pt;height:104.95pt" o:ole="">
+          <v:shape id="_x0000_i1030" type="#_x0000_t75" style="width:150pt;height:105.25pt" o:ole="">
             <v:imagedata r:id="rId28" o:title=""/>
           </v:shape>
-          <o:OLEObject Type="Embed" ProgID="Visio.Drawing.15" ShapeID="_x0000_i1030" DrawAspect="Content" ObjectID="_1754078365" r:id="rId29"/>
+          <o:OLEObject Type="Embed" ProgID="Visio.Drawing.15" ShapeID="_x0000_i1030" DrawAspect="Content" ObjectID="_1754122368" r:id="rId29"/>
         </w:object>
       </w:r>
     </w:p>
@@ -13160,10 +13193,10 @@
       </w:pPr>
       <w:r>
         <w:object w:dxaOrig="3166" w:dyaOrig="2835" w14:anchorId="14BF4550">
-          <v:shape id="_x0000_i1031" type="#_x0000_t75" style="width:158.2pt;height:141.75pt" o:ole="">
+          <v:shape id="_x0000_i1031" type="#_x0000_t75" style="width:158.3pt;height:141.7pt" o:ole="">
             <v:imagedata r:id="rId30" o:title=""/>
           </v:shape>
-          <o:OLEObject Type="Embed" ProgID="Visio.Drawing.15" ShapeID="_x0000_i1031" DrawAspect="Content" ObjectID="_1754078366" r:id="rId31"/>
+          <o:OLEObject Type="Embed" ProgID="Visio.Drawing.15" ShapeID="_x0000_i1031" DrawAspect="Content" ObjectID="_1754122369" r:id="rId31"/>
         </w:object>
       </w:r>
     </w:p>
@@ -15913,10 +15946,10 @@
       </w:pPr>
       <w:r>
         <w:object w:dxaOrig="3030" w:dyaOrig="2760" w14:anchorId="5D6C01E1">
-          <v:shape id="_x0000_i1032" type="#_x0000_t75" style="width:151.45pt;height:137.85pt" o:ole="">
+          <v:shape id="_x0000_i1032" type="#_x0000_t75" style="width:151.4pt;height:138pt" o:ole="">
             <v:imagedata r:id="rId32" o:title=""/>
           </v:shape>
-          <o:OLEObject Type="Embed" ProgID="Visio.Drawing.15" ShapeID="_x0000_i1032" DrawAspect="Content" ObjectID="_1754078367" r:id="rId33"/>
+          <o:OLEObject Type="Embed" ProgID="Visio.Drawing.15" ShapeID="_x0000_i1032" DrawAspect="Content" ObjectID="_1754122370" r:id="rId33"/>
         </w:object>
       </w:r>
     </w:p>
@@ -18862,10 +18895,10 @@
           <w:position w:val="-12"/>
         </w:rPr>
         <w:object w:dxaOrig="1280" w:dyaOrig="340" w14:anchorId="3DBFA364">
-          <v:shape id="_x0000_i1033" type="#_x0000_t75" style="width:63.95pt;height:16.8pt" o:ole="">
+          <v:shape id="_x0000_i1033" type="#_x0000_t75" style="width:64.15pt;height:16.6pt" o:ole="">
             <v:imagedata r:id="rId34" o:title=""/>
           </v:shape>
-          <o:OLEObject Type="Embed" ProgID="Equation.DSMT4" ShapeID="_x0000_i1033" DrawAspect="Content" ObjectID="_1754078368" r:id="rId35"/>
+          <o:OLEObject Type="Embed" ProgID="Equation.DSMT4" ShapeID="_x0000_i1033" DrawAspect="Content" ObjectID="_1754122371" r:id="rId35"/>
         </w:object>
       </w:r>
       <w:r>
@@ -18876,10 +18909,10 @@
           <w:position w:val="-12"/>
         </w:rPr>
         <w:object w:dxaOrig="3320" w:dyaOrig="340" w14:anchorId="14819E4E">
-          <v:shape id="_x0000_i1034" type="#_x0000_t75" style="width:165.95pt;height:16.8pt" o:ole="">
+          <v:shape id="_x0000_i1034" type="#_x0000_t75" style="width:166.15pt;height:16.6pt" o:ole="">
             <v:imagedata r:id="rId36" o:title=""/>
           </v:shape>
-          <o:OLEObject Type="Embed" ProgID="Equation.DSMT4" ShapeID="_x0000_i1034" DrawAspect="Content" ObjectID="_1754078369" r:id="rId37"/>
+          <o:OLEObject Type="Embed" ProgID="Equation.DSMT4" ShapeID="_x0000_i1034" DrawAspect="Content" ObjectID="_1754122372" r:id="rId37"/>
         </w:object>
       </w:r>
       <w:r>
@@ -18890,10 +18923,10 @@
           <w:position w:val="-12"/>
         </w:rPr>
         <w:object w:dxaOrig="2020" w:dyaOrig="340" w14:anchorId="7833C351">
-          <v:shape id="_x0000_i1035" type="#_x0000_t75" style="width:101.05pt;height:16.8pt" o:ole="">
+          <v:shape id="_x0000_i1035" type="#_x0000_t75" style="width:101.1pt;height:16.6pt" o:ole="">
             <v:imagedata r:id="rId38" o:title=""/>
           </v:shape>
-          <o:OLEObject Type="Embed" ProgID="Equation.DSMT4" ShapeID="_x0000_i1035" DrawAspect="Content" ObjectID="_1754078370" r:id="rId39"/>
+          <o:OLEObject Type="Embed" ProgID="Equation.DSMT4" ShapeID="_x0000_i1035" DrawAspect="Content" ObjectID="_1754122373" r:id="rId39"/>
         </w:object>
       </w:r>
     </w:p>
@@ -19066,10 +19099,10 @@
       </w:pPr>
       <w:r>
         <w:object w:dxaOrig="3046" w:dyaOrig="2475" w14:anchorId="7714248D">
-          <v:shape id="_x0000_i1036" type="#_x0000_t75" style="width:132.4pt;height:107.5pt" o:ole="">
+          <v:shape id="_x0000_i1036" type="#_x0000_t75" style="width:132.45pt;height:107.55pt" o:ole="">
             <v:imagedata r:id="rId40" o:title=""/>
           </v:shape>
-          <o:OLEObject Type="Embed" ProgID="Visio.Drawing.15" ShapeID="_x0000_i1036" DrawAspect="Content" ObjectID="_1754078371" r:id="rId41"/>
+          <o:OLEObject Type="Embed" ProgID="Visio.Drawing.15" ShapeID="_x0000_i1036" DrawAspect="Content" ObjectID="_1754122374" r:id="rId41"/>
         </w:object>
       </w:r>
     </w:p>
@@ -19120,10 +19153,10 @@
           <w:position w:val="-12"/>
         </w:rPr>
         <w:object w:dxaOrig="240" w:dyaOrig="340" w14:anchorId="3130E89C">
-          <v:shape id="_x0000_i1037" type="#_x0000_t75" style="width:12.25pt;height:16.8pt" o:ole="">
+          <v:shape id="_x0000_i1037" type="#_x0000_t75" style="width:12.45pt;height:16.6pt" o:ole="">
             <v:imagedata r:id="rId42" o:title=""/>
           </v:shape>
-          <o:OLEObject Type="Embed" ProgID="Equation.DSMT4" ShapeID="_x0000_i1037" DrawAspect="Content" ObjectID="_1754078372" r:id="rId43"/>
+          <o:OLEObject Type="Embed" ProgID="Equation.DSMT4" ShapeID="_x0000_i1037" DrawAspect="Content" ObjectID="_1754122375" r:id="rId43"/>
         </w:object>
       </w:r>
       <w:r>
@@ -20173,21 +20206,7 @@
         <w:rPr>
           <w:lang w:val="en-US"/>
         </w:rPr>
-        <w:t xml:space="preserve">is example, 11100101 is sent to the </w:t>
-      </w:r>
-      <w:proofErr w:type="gramStart"/>
-      <w:r>
-        <w:rPr>
-          <w:lang w:val="en-US"/>
-        </w:rPr>
-        <w:t>most right</w:t>
-      </w:r>
-      <w:proofErr w:type="gramEnd"/>
-      <w:r>
-        <w:rPr>
-          <w:lang w:val="en-US"/>
-        </w:rPr>
-        <w:t xml:space="preserve"> CSA, so was 01101000 and 00000000 (the 3rd partial product), 00000000 (the 4th partial product under the solid line) is sent to the right 2th CSA unit.</w:t>
+        <w:t>is example, 11100101 is sent to the most right CSA, so was 01101000 and 00000000 (the 3rd partial product), 00000000 (the 4th partial product under the solid line) is sent to the right 2th CSA unit.</w:t>
       </w:r>
     </w:p>
     <w:p>
@@ -20201,10 +20220,10 @@
       </w:pPr>
       <w:r>
         <w:object w:dxaOrig="3046" w:dyaOrig="2475" w14:anchorId="2B8AEB86">
-          <v:shape id="_x0000_i1038" type="#_x0000_t75" style="width:132.4pt;height:107.5pt" o:ole="">
+          <v:shape id="_x0000_i1038" type="#_x0000_t75" style="width:132.45pt;height:107.55pt" o:ole="">
             <v:imagedata r:id="rId40" o:title=""/>
           </v:shape>
-          <o:OLEObject Type="Embed" ProgID="Visio.Drawing.15" ShapeID="_x0000_i1038" DrawAspect="Content" ObjectID="_1754078373" r:id="rId44"/>
+          <o:OLEObject Type="Embed" ProgID="Visio.Drawing.15" ShapeID="_x0000_i1038" DrawAspect="Content" ObjectID="_1754122376" r:id="rId44"/>
         </w:object>
       </w:r>
     </w:p>
@@ -21663,10 +21682,10 @@
       </w:pPr>
       <w:r>
         <w:object w:dxaOrig="5775" w:dyaOrig="4590" w14:anchorId="6476D6B1">
-          <v:shape id="_x0000_i1039" type="#_x0000_t75" style="width:363.85pt;height:288.3pt" o:ole="">
+          <v:shape id="_x0000_i1039" type="#_x0000_t75" style="width:363.7pt;height:288.45pt" o:ole="">
             <v:imagedata r:id="rId45" o:title=""/>
           </v:shape>
-          <o:OLEObject Type="Embed" ProgID="Visio.Drawing.15" ShapeID="_x0000_i1039" DrawAspect="Content" ObjectID="_1754078374" r:id="rId46"/>
+          <o:OLEObject Type="Embed" ProgID="Visio.Drawing.15" ShapeID="_x0000_i1039" DrawAspect="Content" ObjectID="_1754122377" r:id="rId46"/>
         </w:object>
       </w:r>
     </w:p>
@@ -21897,10 +21916,10 @@
       </w:pPr>
       <w:r>
         <w:object w:dxaOrig="3705" w:dyaOrig="2191" w14:anchorId="5FAA7274">
-          <v:shape id="_x0000_i1040" type="#_x0000_t75" style="width:183.7pt;height:109.15pt" o:ole="">
+          <v:shape id="_x0000_i1040" type="#_x0000_t75" style="width:183.7pt;height:108.9pt" o:ole="">
             <v:imagedata r:id="rId47" o:title=""/>
           </v:shape>
-          <o:OLEObject Type="Embed" ProgID="Visio.Drawing.15" ShapeID="_x0000_i1040" DrawAspect="Content" ObjectID="_1754078375" r:id="rId48"/>
+          <o:OLEObject Type="Embed" ProgID="Visio.Drawing.15" ShapeID="_x0000_i1040" DrawAspect="Content" ObjectID="_1754122378" r:id="rId48"/>
         </w:object>
       </w:r>
       <w:r>
@@ -21911,10 +21930,10 @@
       </w:r>
       <w:r>
         <w:object w:dxaOrig="2851" w:dyaOrig="1755" w14:anchorId="28F5A2E9">
-          <v:shape id="_x0000_i1041" type="#_x0000_t75" style="width:165.95pt;height:102.35pt" o:ole="">
+          <v:shape id="_x0000_i1041" type="#_x0000_t75" style="width:166.15pt;height:102.45pt" o:ole="">
             <v:imagedata r:id="rId49" o:title=""/>
           </v:shape>
-          <o:OLEObject Type="Embed" ProgID="Visio.Drawing.15" ShapeID="_x0000_i1041" DrawAspect="Content" ObjectID="_1754078376" r:id="rId50"/>
+          <o:OLEObject Type="Embed" ProgID="Visio.Drawing.15" ShapeID="_x0000_i1041" DrawAspect="Content" ObjectID="_1754122379" r:id="rId50"/>
         </w:object>
       </w:r>
     </w:p>
@@ -25781,10 +25800,10 @@
       </w:pPr>
       <w:r>
         <w:object w:dxaOrig="3112" w:dyaOrig="2745" w14:anchorId="4652CB04">
-          <v:shape id="_x0000_i1044" type="#_x0000_t75" style="width:155.6pt;height:137.2pt" o:ole="">
+          <v:shape id="_x0000_i1042" type="#_x0000_t75" style="width:155.55pt;height:137.1pt" o:ole="">
             <v:imagedata r:id="rId51" o:title=""/>
           </v:shape>
-          <o:OLEObject Type="Embed" ProgID="Visio.Drawing.15" ShapeID="_x0000_i1044" DrawAspect="Content" ObjectID="_1754078377" r:id="rId52"/>
+          <o:OLEObject Type="Embed" ProgID="Visio.Drawing.15" ShapeID="_x0000_i1042" DrawAspect="Content" ObjectID="_1754122380" r:id="rId52"/>
         </w:object>
       </w:r>
     </w:p>
@@ -27276,7 +27295,7 @@
         <w:spacing w:before="120" w:beforeAutospacing="0" w:after="120" w:afterAutospacing="0"/>
         <w:divId w:val="65416546"/>
         <w:rPr>
-          <w:rFonts w:ascii="Consolas" w:eastAsia="SimSun" w:hAnsi="Consolas" w:cs="Courier New" w:hint="eastAsia"/>
+          <w:rFonts w:ascii="Consolas" w:eastAsia="SimSun" w:hAnsi="Consolas" w:cs="Courier New"/>
           <w:sz w:val="17"/>
           <w:szCs w:val="17"/>
         </w:rPr>
@@ -27636,14 +27655,7 @@
                       <w:rFonts w:ascii="Cambria Math" w:hAnsi="Cambria Math"/>
                       <w:lang w:val="en-US"/>
                     </w:rPr>
-                    <m:t xml:space="preserve">1  , if </m:t>
-                  </m:r>
-                  <m:r>
-                    <w:rPr>
-                      <w:rFonts w:ascii="Cambria Math" w:hAnsi="Cambria Math"/>
-                      <w:lang w:val="en-US"/>
-                    </w:rPr>
-                    <m:t>2</m:t>
+                    <m:t>1  , if 2</m:t>
                   </m:r>
                   <m:sSub>
                     <m:sSubPr>
@@ -27679,14 +27691,7 @@
                       <w:rFonts w:ascii="Cambria Math" w:hAnsi="Cambria Math"/>
                       <w:lang w:val="en-US"/>
                     </w:rPr>
-                    <m:t>≥</m:t>
-                  </m:r>
-                  <m:r>
-                    <w:rPr>
-                      <w:rFonts w:ascii="Cambria Math" w:hAnsi="Cambria Math"/>
-                      <w:lang w:val="en-US"/>
-                    </w:rPr>
-                    <m:t>D</m:t>
+                    <m:t>≥D</m:t>
                   </m:r>
                 </m:e>
                 <m:e>
@@ -27695,14 +27700,7 @@
                       <w:rFonts w:ascii="Cambria Math" w:hAnsi="Cambria Math"/>
                       <w:lang w:val="en-US"/>
                     </w:rPr>
-                    <m:t>-1</m:t>
-                  </m:r>
-                  <m:r>
-                    <w:rPr>
-                      <w:rFonts w:ascii="Cambria Math" w:hAnsi="Cambria Math"/>
-                      <w:lang w:val="en-US"/>
-                    </w:rPr>
-                    <m:t xml:space="preserve">  , if </m:t>
+                    <m:t xml:space="preserve">-1  , if </m:t>
                   </m:r>
                   <m:sSub>
                     <m:sSubPr>
@@ -27720,14 +27718,7 @@
                           <w:rFonts w:ascii="Cambria Math" w:hAnsi="Cambria Math"/>
                           <w:lang w:val="en-US"/>
                         </w:rPr>
-                        <m:t>2</m:t>
-                      </m:r>
-                      <m:r>
-                        <w:rPr>
-                          <w:rFonts w:ascii="Cambria Math" w:hAnsi="Cambria Math"/>
-                          <w:lang w:val="en-US"/>
-                        </w:rPr>
-                        <m:t>r</m:t>
+                        <m:t>2r</m:t>
                       </m:r>
                     </m:e>
                     <m:sub>
@@ -27745,14 +27736,7 @@
                       <w:rFonts w:ascii="Cambria Math" w:hAnsi="Cambria Math"/>
                       <w:lang w:val="en-US"/>
                     </w:rPr>
-                    <m:t>&lt;</m:t>
-                  </m:r>
-                  <m:r>
-                    <w:rPr>
-                      <w:rFonts w:ascii="Cambria Math" w:hAnsi="Cambria Math"/>
-                      <w:lang w:val="en-US"/>
-                    </w:rPr>
-                    <m:t>D</m:t>
+                    <m:t>&lt;D</m:t>
                   </m:r>
                 </m:e>
               </m:eqArr>
@@ -28193,14 +28177,7 @@
                       <w:rFonts w:ascii="Cambria Math" w:hAnsi="Cambria Math"/>
                       <w:lang w:val="en-US"/>
                     </w:rPr>
-                    <m:t xml:space="preserve">   </m:t>
-                  </m:r>
-                  <m:r>
-                    <w:rPr>
-                      <w:rFonts w:ascii="Cambria Math" w:hAnsi="Cambria Math"/>
-                      <w:lang w:val="en-US"/>
-                    </w:rPr>
-                    <m:t>1  , if 2</m:t>
+                    <m:t xml:space="preserve">   1  , if 2</m:t>
                   </m:r>
                   <m:sSub>
                     <m:sSubPr>
@@ -28236,14 +28213,7 @@
                       <w:rFonts w:ascii="Cambria Math" w:hAnsi="Cambria Math"/>
                       <w:lang w:val="en-US"/>
                     </w:rPr>
-                    <m:t>≥D</m:t>
-                  </m:r>
-                  <m:r>
-                    <w:rPr>
-                      <w:rFonts w:ascii="Cambria Math" w:hAnsi="Cambria Math"/>
-                      <w:lang w:val="en-US"/>
-                    </w:rPr>
-                    <m:t xml:space="preserve">            </m:t>
+                    <m:t xml:space="preserve">≥D            </m:t>
                   </m:r>
                 </m:e>
                 <m:e>
@@ -28252,28 +28222,7 @@
                       <w:rFonts w:ascii="Cambria Math" w:hAnsi="Cambria Math"/>
                       <w:lang w:val="en-US"/>
                     </w:rPr>
-                    <m:t xml:space="preserve">    </m:t>
-                  </m:r>
-                  <m:r>
-                    <w:rPr>
-                      <w:rFonts w:ascii="Cambria Math" w:hAnsi="Cambria Math"/>
-                      <w:lang w:val="en-US"/>
-                    </w:rPr>
-                    <m:t>0</m:t>
-                  </m:r>
-                  <m:r>
-                    <w:rPr>
-                      <w:rFonts w:ascii="Cambria Math" w:hAnsi="Cambria Math"/>
-                      <w:lang w:val="en-US"/>
-                    </w:rPr>
-                    <m:t xml:space="preserve">  </m:t>
-                  </m:r>
-                  <m:r>
-                    <w:rPr>
-                      <w:rFonts w:ascii="Cambria Math" w:hAnsi="Cambria Math"/>
-                      <w:lang w:val="en-US"/>
-                    </w:rPr>
-                    <m:t>, if-D≤2</m:t>
+                    <m:t xml:space="preserve">    0  , if-D≤2</m:t>
                   </m:r>
                   <m:sSub>
                     <m:sSubPr>
@@ -28354,14 +28303,7 @@
                       <w:rFonts w:ascii="Cambria Math" w:hAnsi="Cambria Math"/>
                       <w:lang w:val="en-US"/>
                     </w:rPr>
-                    <m:t>&lt;-D</m:t>
-                  </m:r>
-                  <m:r>
-                    <w:rPr>
-                      <w:rFonts w:ascii="Cambria Math" w:hAnsi="Cambria Math"/>
-                      <w:lang w:val="en-US"/>
-                    </w:rPr>
-                    <m:t xml:space="preserve">         </m:t>
+                    <m:t xml:space="preserve">&lt;-D         </m:t>
                   </m:r>
                 </m:e>
               </m:eqArr>
@@ -28527,6 +28469,24 @@
       <w:pPr>
         <w:spacing w:before="120" w:after="120"/>
         <w:ind w:firstLine="0"/>
+        <w:jc w:val="center"/>
+        <w:rPr>
+          <w:lang w:val="en-US"/>
+        </w:rPr>
+      </w:pPr>
+      <w:r>
+        <w:object w:dxaOrig="2941" w:dyaOrig="751" w14:anchorId="653CD766">
+          <v:shape id="_x0000_i1045" type="#_x0000_t75" style="width:147.25pt;height:37.4pt" o:ole="">
+            <v:imagedata r:id="rId53" o:title=""/>
+          </v:shape>
+          <o:OLEObject Type="Embed" ProgID="Visio.Drawing.15" ShapeID="_x0000_i1045" DrawAspect="Content" ObjectID="_1754122381" r:id="rId54"/>
+        </w:object>
+      </w:r>
+    </w:p>
+    <w:p>
+      <w:pPr>
+        <w:spacing w:before="120" w:after="120"/>
+        <w:ind w:firstLine="0"/>
         <w:rPr>
           <w:lang w:val="en-US"/>
         </w:rPr>
@@ -28598,25 +28558,31 @@
         <w:rPr>
           <w:lang w:val="en-US"/>
         </w:rPr>
-        <w:t xml:space="preserve">fter normalized, the comparator will be more simply, full width comparator is not needed any more. That’s because we constrain D to [1/2,1), which is 0.1xxxx, and 1.0xxxx(neg), thus, only 2 bits are required to compare. In some cases, for example, the dividend X is larger than 1/2, </w:t>
-      </w:r>
-      <w:r>
-        <w:rPr>
-          <w:lang w:val="en-US"/>
-        </w:rPr>
-        <w:t>the shifted remainder</w:t>
-      </w:r>
-      <w:r>
-        <w:rPr>
-          <w:lang w:val="en-US"/>
-        </w:rPr>
-        <w:t xml:space="preserve"> has an extra integer bit, thus, 3 bits are required.</w:t>
+        <w:t>fter normalized, the comparator will be more simply, full width comparator is not needed any more. That’s because we constrain D to [1/2,1), which is 0.1xxxx, and 1.0xxxx(neg), thus, only 2 bits are required to compare. In some cases, for example, the dividend X is larger than 1/2, the shifted remainder has an extra integer bit, thus, 3 bits are required.</w:t>
       </w:r>
     </w:p>
     <w:p>
       <w:pPr>
         <w:spacing w:before="120" w:after="120"/>
         <w:ind w:firstLine="0"/>
+        <w:jc w:val="center"/>
+        <w:rPr>
+          <w:lang w:val="en-US"/>
+        </w:rPr>
+      </w:pPr>
+      <w:r>
+        <w:object w:dxaOrig="3420" w:dyaOrig="1171" w14:anchorId="09C803B8">
+          <v:shape id="_x0000_i1048" type="#_x0000_t75" style="width:171.25pt;height:58.6pt" o:ole="">
+            <v:imagedata r:id="rId55" o:title=""/>
+          </v:shape>
+          <o:OLEObject Type="Embed" ProgID="Visio.Drawing.15" ShapeID="_x0000_i1048" DrawAspect="Content" ObjectID="_1754122382" r:id="rId56"/>
+        </w:object>
+      </w:r>
+    </w:p>
+    <w:p>
+      <w:pPr>
+        <w:spacing w:before="120" w:after="120"/>
+        <w:ind w:firstLine="0"/>
         <w:rPr>
           <w:lang w:val="en-US"/>
         </w:rPr>
@@ -28646,13 +28612,7 @@
         <w:rPr>
           <w:lang w:val="en-US"/>
         </w:rPr>
-        <w:t>, r</w:t>
-      </w:r>
-      <w:r>
-        <w:rPr>
-          <w:lang w:val="en-US"/>
-        </w:rPr>
-        <w:t>ecall the recurrence formula:</w:t>
+        <w:t>, recall the recurrence formula:</w:t>
       </w:r>
       <w:r>
         <w:rPr>
@@ -28815,10 +28775,16 @@
       <w:pPr>
         <w:spacing w:before="120" w:after="120"/>
         <w:ind w:firstLine="0"/>
-        <w:rPr>
-          <w:lang w:val="en-US"/>
-        </w:rPr>
-      </w:pPr>
+        <w:jc w:val="center"/>
+      </w:pPr>
+      <w:r>
+        <w:object w:dxaOrig="3435" w:dyaOrig="2326" w14:anchorId="7FA23BC2">
+          <v:shape id="_x0000_i1049" type="#_x0000_t75" style="width:171.7pt;height:116.3pt" o:ole="">
+            <v:imagedata r:id="rId57" o:title=""/>
+          </v:shape>
+          <o:OLEObject Type="Embed" ProgID="Visio.Drawing.15" ShapeID="_x0000_i1049" DrawAspect="Content" ObjectID="_1754122383" r:id="rId58"/>
+        </w:object>
+      </w:r>
     </w:p>
     <w:p>
       <w:pPr>
@@ -28832,34 +28798,76 @@
         <w:rPr>
           <w:lang w:val="en-US"/>
         </w:rPr>
-        <w:t>Convert the quotient to the standard form:</w:t>
+        <w:t xml:space="preserve">The quotient has no -1 as its digit, so there is no </w:t>
+      </w:r>
+      <w:r>
+        <w:rPr>
+          <w:lang w:val="en-US"/>
+        </w:rPr>
+        <w:t>conver</w:t>
+      </w:r>
+      <w:r>
+        <w:rPr>
+          <w:lang w:val="en-US"/>
+        </w:rPr>
+        <w:t xml:space="preserve">sion </w:t>
+      </w:r>
+      <w:r>
+        <w:rPr>
+          <w:lang w:val="en-US"/>
+        </w:rPr>
+        <w:t>to the standard form</w:t>
+      </w:r>
+      <w:r>
+        <w:rPr>
+          <w:lang w:val="en-US"/>
+        </w:rPr>
+        <w:t>. Notice that the remainder is negative, which is not what we want, so we plus D to r4, and subtract 1 from quotient:</w:t>
       </w:r>
     </w:p>
     <w:p>
       <w:pPr>
         <w:spacing w:before="120" w:after="120"/>
         <w:ind w:firstLine="0"/>
-        <w:rPr>
-          <w:lang w:val="en-US"/>
-        </w:rPr>
-      </w:pPr>
+        <w:jc w:val="center"/>
+      </w:pPr>
+      <w:r>
+        <w:object w:dxaOrig="3601" w:dyaOrig="2760" w14:anchorId="6F8E1E54">
+          <v:shape id="_x0000_i1050" type="#_x0000_t75" style="width:180pt;height:138pt" o:ole="">
+            <v:imagedata r:id="rId59" o:title=""/>
+          </v:shape>
+          <o:OLEObject Type="Embed" ProgID="Visio.Drawing.15" ShapeID="_x0000_i1050" DrawAspect="Content" ObjectID="_1754122384" r:id="rId60"/>
+        </w:object>
+      </w:r>
     </w:p>
     <w:p>
       <w:pPr>
-        <w:pStyle w:val="4"/>
-        <w:rPr>
-          <w:lang w:val="en-US" w:eastAsia="zh-CN"/>
-        </w:rPr>
-      </w:pPr>
-      <w:r>
-        <w:rPr>
-          <w:lang w:val="en-US" w:eastAsia="zh-CN"/>
-        </w:rPr>
-        <w:t>Radix-4 SRT Division</w:t>
+        <w:spacing w:before="120" w:after="120"/>
+        <w:ind w:firstLine="0"/>
+        <w:rPr>
+          <w:lang w:val="en-US"/>
+        </w:rPr>
+      </w:pPr>
+      <w:r>
+        <w:t>Do not forget shift right R for m-bits, which is 5 in this example, and we obtain 00000010 (8’d2) as the final remainder, 00000011 (8’d3) as the final quotient.</w:t>
       </w:r>
     </w:p>
     <w:p>
       <w:pPr>
+        <w:pStyle w:val="4"/>
+        <w:rPr>
+          <w:lang w:val="en-US" w:eastAsia="zh-CN"/>
+        </w:rPr>
+      </w:pPr>
+      <w:r>
+        <w:rPr>
+          <w:lang w:val="en-US" w:eastAsia="zh-CN"/>
+        </w:rPr>
+        <w:t>Radix-4 SRT Division</w:t>
+      </w:r>
+    </w:p>
+    <w:p>
+      <w:pPr>
         <w:spacing w:before="120" w:after="120"/>
         <w:ind w:firstLine="0"/>
         <w:rPr>
@@ -28991,7 +28999,13 @@
         <w:rPr>
           <w:lang w:val="en-US" w:eastAsia="zh-CN"/>
         </w:rPr>
-        <w:t xml:space="preserve"> m to denote the shifted bits for the divisor, and n for the dividend. In radix-2, the total iteration is (m-n), but for radix-4, the total iteration is (m-n)/2. Besides, m and n must be both odd </w:t>
+        <w:t xml:space="preserve"> m to denote the shifted bits for the divisor, and n for the dividend. In radix-2, the total iteration is (m-n), but for radix-4, the total iteration is (m-n)/2. Besides, m and n must be both odd or both even</w:t>
+      </w:r>
+      <w:r>
+        <w:rPr>
+          <w:lang w:val="en-US" w:eastAsia="zh-CN"/>
+        </w:rPr>
+        <w:t xml:space="preserve"> </w:t>
       </w:r>
       <w:proofErr w:type="gramStart"/>
       <w:r>
@@ -29005,7 +29019,143 @@
         <w:rPr>
           <w:lang w:val="en-US" w:eastAsia="zh-CN"/>
         </w:rPr>
-        <w:t xml:space="preserve"> both even.</w:t>
+        <w:t xml:space="preserve"> there will be unpredictable events</w:t>
+      </w:r>
+      <w:r>
+        <w:rPr>
+          <w:lang w:val="en-US" w:eastAsia="zh-CN"/>
+        </w:rPr>
+        <w:t>.</w:t>
+      </w:r>
+    </w:p>
+    <w:p>
+      <w:pPr>
+        <w:spacing w:before="120" w:after="120"/>
+        <w:ind w:firstLine="0"/>
+        <w:rPr>
+          <w:lang w:val="en-US" w:eastAsia="zh-CN"/>
+        </w:rPr>
+      </w:pPr>
+      <w:r>
+        <w:rPr>
+          <w:lang w:val="en-US" w:eastAsia="zh-CN"/>
+        </w:rPr>
+        <w:t>Assume the dividend is 23, and the divisor is 5, which is an unsigned case, the shift will be:</w:t>
+      </w:r>
+    </w:p>
+    <w:p>
+      <w:pPr>
+        <w:spacing w:before="120" w:after="120"/>
+        <w:ind w:firstLine="0"/>
+        <w:jc w:val="center"/>
+      </w:pPr>
+      <w:r>
+        <w:object w:dxaOrig="3106" w:dyaOrig="751" w14:anchorId="661F9696">
+          <v:shape id="_x0000_i1056" type="#_x0000_t75" style="width:155.1pt;height:37.4pt" o:ole="">
+            <v:imagedata r:id="rId61" o:title=""/>
+          </v:shape>
+          <o:OLEObject Type="Embed" ProgID="Visio.Drawing.15" ShapeID="_x0000_i1056" DrawAspect="Content" ObjectID="_1754122385" r:id="rId62"/>
+        </w:object>
+      </w:r>
+    </w:p>
+    <w:p>
+      <w:pPr>
+        <w:spacing w:before="120" w:after="120"/>
+        <w:ind w:firstLine="0"/>
+        <w:rPr>
+          <w:lang w:val="en-US" w:eastAsia="zh-CN"/>
+        </w:rPr>
+      </w:pPr>
+      <w:r>
+        <w:t>Where, n=0, it’s different from the case in radix-2, n will be 1 in radix-2. The residual remainder should be sign expanded</w:t>
+      </w:r>
+      <w:r>
+        <w:t xml:space="preserve">, if the previous residual remainder </w:t>
+      </w:r>
+      <m:oMath>
+        <m:sSub>
+          <m:sSubPr>
+            <m:ctrlPr>
+              <w:rPr>
+                <w:rFonts w:ascii="Cambria Math" w:hAnsi="Cambria Math"/>
+                <w:i/>
+              </w:rPr>
+            </m:ctrlPr>
+          </m:sSubPr>
+          <m:e>
+            <m:r>
+              <w:rPr>
+                <w:rFonts w:ascii="Cambria Math" w:hAnsi="Cambria Math"/>
+              </w:rPr>
+              <m:t>r</m:t>
+            </m:r>
+          </m:e>
+          <m:sub>
+            <m:r>
+              <w:rPr>
+                <w:rFonts w:ascii="Cambria Math" w:hAnsi="Cambria Math"/>
+              </w:rPr>
+              <m:t>i-1</m:t>
+            </m:r>
+          </m:sub>
+        </m:sSub>
+      </m:oMath>
+      <w:r>
+        <w:t xml:space="preserve"> is larger than 1/4, which is 0.01xxxx, then </w:t>
+      </w:r>
+      <m:oMath>
+        <m:r>
+          <w:rPr>
+            <w:rFonts w:ascii="Cambria Math" w:hAnsi="Cambria Math"/>
+          </w:rPr>
+          <m:t>4</m:t>
+        </m:r>
+        <m:sSub>
+          <m:sSubPr>
+            <m:ctrlPr>
+              <w:rPr>
+                <w:rFonts w:ascii="Cambria Math" w:hAnsi="Cambria Math"/>
+                <w:i/>
+              </w:rPr>
+            </m:ctrlPr>
+          </m:sSubPr>
+          <m:e>
+            <m:r>
+              <w:rPr>
+                <w:rFonts w:ascii="Cambria Math" w:hAnsi="Cambria Math"/>
+              </w:rPr>
+              <m:t>r</m:t>
+            </m:r>
+          </m:e>
+          <m:sub>
+            <m:r>
+              <w:rPr>
+                <w:rFonts w:ascii="Cambria Math" w:hAnsi="Cambria Math"/>
+              </w:rPr>
+              <m:t>i-1</m:t>
+            </m:r>
+          </m:sub>
+        </m:sSub>
+      </m:oMath>
+      <w:r>
+        <w:t xml:space="preserve"> will be </w:t>
+      </w:r>
+      <w:proofErr w:type="gramStart"/>
+      <w:r>
+        <w:t>1.xxxx</w:t>
+      </w:r>
+      <w:proofErr w:type="gramEnd"/>
+      <w:r>
+        <w:t xml:space="preserve">, the digit 1 </w:t>
+      </w:r>
+      <w:r>
+        <w:t>mask</w:t>
+      </w:r>
+      <w:r>
+        <w:t>s the sign bit</w:t>
+      </w:r>
+      <w:r>
+        <w:t>.</w:t>
       </w:r>
     </w:p>
     <w:p>
@@ -29177,7 +29327,6 @@
           <w:rFonts w:hint="eastAsia"/>
           <w:lang w:val="en-US" w:eastAsia="zh-CN"/>
         </w:rPr>
-        <w:lastRenderedPageBreak/>
         <w:t>W</w:t>
       </w:r>
       <w:r>
@@ -29368,7 +29517,20 @@
         <w:rPr>
           <w:lang w:val="en-US" w:eastAsia="zh-CN"/>
         </w:rPr>
-        <w:t>Plot the relationship between P and D, the graph is called P-D graph, the x and y coordinates are both inputs to the QDS table, the quotient digit is the only output.</w:t>
+        <w:lastRenderedPageBreak/>
+        <w:t xml:space="preserve">Plot the relationship between P and D, the graph is called P-D </w:t>
+      </w:r>
+      <w:r>
+        <w:rPr>
+          <w:lang w:val="en-US" w:eastAsia="zh-CN"/>
+        </w:rPr>
+        <w:t>plot</w:t>
+      </w:r>
+      <w:r>
+        <w:rPr>
+          <w:lang w:val="en-US" w:eastAsia="zh-CN"/>
+        </w:rPr>
+        <w:t>, the x and y coordinates are both inputs to the QDS table, the quotient digit is the only output.</w:t>
       </w:r>
     </w:p>
     <w:p>
@@ -29378,11 +29540,11 @@
         <w:jc w:val="center"/>
       </w:pPr>
       <w:r>
-        <w:object w:dxaOrig="3893" w:dyaOrig="3534" w14:anchorId="7968D7CE">
-          <v:shape id="_x0000_i1045" type="#_x0000_t75" style="width:214.05pt;height:194.05pt" o:ole="">
-            <v:imagedata r:id="rId53" o:title=""/>
+        <w:object w:dxaOrig="3991" w:dyaOrig="3525" w14:anchorId="00937104">
+          <v:shape id="_x0000_i1052" type="#_x0000_t75" style="width:199.4pt;height:176.3pt" o:ole="">
+            <v:imagedata r:id="rId63" o:title=""/>
           </v:shape>
-          <o:OLEObject Type="Embed" ProgID="Visio.Drawing.15" ShapeID="_x0000_i1045" DrawAspect="Content" ObjectID="_1754078378" r:id="rId54"/>
+          <o:OLEObject Type="Embed" ProgID="Visio.Drawing.15" ShapeID="_x0000_i1052" DrawAspect="Content" ObjectID="_1754122386" r:id="rId64"/>
         </w:object>
       </w:r>
     </w:p>
@@ -29398,7 +29560,16 @@
         <w:t>W</w:t>
       </w:r>
       <w:r>
-        <w:t>e can construct such a QDS table:</w:t>
+        <w:t>e can construct such a QDS table</w:t>
+      </w:r>
+      <w:r>
+        <w:t xml:space="preserve"> as follow. </w:t>
+      </w:r>
+      <w:r>
+        <w:rPr>
+          <w:lang w:val="en-US" w:eastAsia="zh-CN"/>
+        </w:rPr>
+        <w:t>Thanks to the normalization, we can only examine only several bits to determine the quotient digits!</w:t>
       </w:r>
     </w:p>
     <w:p>
@@ -29407,11 +29578,11 @@
         <w:ind w:firstLine="0"/>
       </w:pPr>
       <w:r>
-        <w:object w:dxaOrig="7462" w:dyaOrig="5889" w14:anchorId="1C6B3BAA">
-          <v:shape id="_x0000_i1047" type="#_x0000_t75" style="width:368.4pt;height:290.6pt" o:ole="">
-            <v:imagedata r:id="rId55" o:title=""/>
+        <w:object w:dxaOrig="7591" w:dyaOrig="5881" w14:anchorId="1CFF2D4C">
+          <v:shape id="_x0000_i1054" type="#_x0000_t75" style="width:368.3pt;height:285.25pt" o:ole="">
+            <v:imagedata r:id="rId65" o:title=""/>
           </v:shape>
-          <o:OLEObject Type="Embed" ProgID="Visio.Drawing.15" ShapeID="_x0000_i1047" DrawAspect="Content" ObjectID="_1754078379" r:id="rId56"/>
+          <o:OLEObject Type="Embed" ProgID="Visio.Drawing.15" ShapeID="_x0000_i1054" DrawAspect="Content" ObjectID="_1754122387" r:id="rId66"/>
         </w:object>
       </w:r>
     </w:p>
@@ -29421,13 +29592,7 @@
         <w:ind w:firstLine="0"/>
       </w:pPr>
       <w:r>
-        <w:rPr>
-          <w:rFonts w:hint="eastAsia"/>
-        </w:rPr>
-        <w:t>O</w:t>
-      </w:r>
-      <w:r>
-        <w:t>nce we obtain the quotient digit, we can keep iterating.</w:t>
+        <w:t>In this PD plot, the quotient digit is selected associated with the coordinate point that is on its lower-left, for example, if D=0.1010, and P=00.011, we should choose 1 as quotient digit, however if D=0.1010, and P=00.010, we will choose 0.</w:t>
       </w:r>
     </w:p>
     <w:p>
@@ -29436,22 +29601,225 @@
         <w:ind w:firstLine="0"/>
       </w:pPr>
       <w:r>
-        <w:rPr>
-          <w:rFonts w:hint="eastAsia"/>
-        </w:rPr>
         <w:lastRenderedPageBreak/>
-        <w:t>C</w:t>
-      </w:r>
-      <w:r>
-        <w:t>onver the quotient to normal form:</w:t>
+        <w:t>The comment that 0or1, or 1or2 means that the quotient digit can be selected as either 0 or 1, the bold solid line is one kind of selection scheme</w:t>
+      </w:r>
+      <w:r>
+        <w:t>, which allows more 0 and 1, less 2,</w:t>
+      </w:r>
+      <w:r>
+        <w:t xml:space="preserve"> </w:t>
+      </w:r>
+      <w:proofErr w:type="gramStart"/>
+      <w:r>
+        <w:t xml:space="preserve">thus </w:t>
+      </w:r>
+      <w:r>
+        <w:t xml:space="preserve"> </w:t>
+      </w:r>
+      <w:r>
+        <w:t>simplified</w:t>
+      </w:r>
+      <w:proofErr w:type="gramEnd"/>
+      <w:r>
+        <w:t xml:space="preserve"> the operation</w:t>
+      </w:r>
+      <w:r>
+        <w:t>.</w:t>
       </w:r>
     </w:p>
     <w:p>
       <w:pPr>
         <w:spacing w:before="120" w:after="120"/>
         <w:ind w:firstLine="0"/>
+      </w:pPr>
+      <w:r>
         <w:rPr>
           <w:rFonts w:hint="eastAsia"/>
+        </w:rPr>
+        <w:t>O</w:t>
+      </w:r>
+      <w:r>
+        <w:t>nce we obtain the quotient digit, we can keep iterating.</w:t>
+      </w:r>
+    </w:p>
+    <w:p>
+      <w:pPr>
+        <w:spacing w:before="120" w:after="120"/>
+        <w:ind w:firstLine="0"/>
+        <w:jc w:val="center"/>
+      </w:pPr>
+      <w:r>
+        <w:object w:dxaOrig="3840" w:dyaOrig="2430" w14:anchorId="42195F7C">
+          <v:shape id="_x0000_i1060" type="#_x0000_t75" style="width:192pt;height:121.4pt" o:ole="">
+            <v:imagedata r:id="rId67" o:title=""/>
+          </v:shape>
+          <o:OLEObject Type="Embed" ProgID="Visio.Drawing.15" ShapeID="_x0000_i1060" DrawAspect="Content" ObjectID="_1754122388" r:id="rId68"/>
+        </w:object>
+      </w:r>
+    </w:p>
+    <w:p>
+      <w:pPr>
+        <w:spacing w:before="120" w:after="120"/>
+        <w:ind w:firstLine="0"/>
+      </w:pPr>
+      <w:r>
+        <w:t xml:space="preserve">The quotient is selected from the QDS table instead of comparation to 1/2. The first </w:t>
+      </w:r>
+      <w:proofErr w:type="spellStart"/>
+      <w:r>
+        <w:t>reccurence</w:t>
+      </w:r>
+      <w:proofErr w:type="spellEnd"/>
+      <w:r>
+        <w:t xml:space="preserve">, the index of P is 00.101, and index of D is 0.1010, </w:t>
+      </w:r>
+      <w:r>
+        <w:t>so we choose 1 as the quotient digit</w:t>
+      </w:r>
+      <w:r>
+        <w:t xml:space="preserve"> and thus subtract D from 4r0 to obtain r1</w:t>
+      </w:r>
+      <w:r>
+        <w:t>.</w:t>
+      </w:r>
+    </w:p>
+    <w:p>
+      <w:pPr>
+        <w:spacing w:before="120" w:after="120"/>
+        <w:ind w:firstLine="0"/>
+      </w:pPr>
+      <w:r>
+        <w:rPr>
+          <w:rFonts w:hint="eastAsia"/>
+        </w:rPr>
+        <w:t>C</w:t>
+      </w:r>
+      <w:r>
+        <w:t>onver the quotient to normal form:</w:t>
+      </w:r>
+    </w:p>
+    <w:p>
+      <w:pPr>
+        <w:spacing w:before="120" w:after="120"/>
+        <w:ind w:firstLine="0"/>
+      </w:pPr>
+      <w:r>
+        <w:t>11 in radix-4 is 0101 in radix-2, there is no negative items, no subtraction is needed.</w:t>
+      </w:r>
+    </w:p>
+    <w:p>
+      <w:pPr>
+        <w:spacing w:before="120" w:after="120"/>
+        <w:ind w:firstLine="0"/>
+      </w:pPr>
+      <w:r>
+        <w:t>The remainder r2 is negative, so we should plus D to it, and we obtain 00.0110000 as final remainder, 0100 as final quotient. The final remainder 00.0110000 should shift right m=4, and we obtain 00000011=3.</w:t>
+      </w:r>
+      <w:r>
+        <w:t xml:space="preserve"> The equation is </w:t>
+      </w:r>
+      <w:r>
+        <w:t>23</w:t>
+      </w:r>
+      <w:r>
+        <w:t>/5</w:t>
+      </w:r>
+      <w:proofErr w:type="gramStart"/>
+      <w:r>
+        <w:t>=(</w:t>
+      </w:r>
+      <w:proofErr w:type="gramEnd"/>
+      <w:r>
+        <w:t>4,3).</w:t>
+      </w:r>
+    </w:p>
+    <w:p>
+      <w:pPr>
+        <w:spacing w:before="120" w:after="120"/>
+        <w:ind w:firstLine="0"/>
+      </w:pPr>
+      <w:r>
+        <w:t xml:space="preserve">Is this section finished? We haven’t </w:t>
+      </w:r>
+      <w:proofErr w:type="gramStart"/>
+      <w:r>
+        <w:t>discuss</w:t>
+      </w:r>
+      <w:proofErr w:type="gramEnd"/>
+      <w:r>
+        <w:t xml:space="preserve"> the negative case.</w:t>
+      </w:r>
+      <w:r>
+        <w:t xml:space="preserve"> Consider 23/-5</w:t>
+      </w:r>
+      <w:proofErr w:type="gramStart"/>
+      <w:r>
+        <w:t>=(</w:t>
+      </w:r>
+      <w:proofErr w:type="gramEnd"/>
+      <w:r>
+        <w:t>-4,3),</w:t>
+      </w:r>
+    </w:p>
+    <w:p>
+      <w:pPr>
+        <w:spacing w:before="120" w:after="120"/>
+        <w:ind w:firstLine="0"/>
+        <w:jc w:val="center"/>
+      </w:pPr>
+      <w:r>
+        <w:object w:dxaOrig="3571" w:dyaOrig="1171" w14:anchorId="359B1451">
+          <v:shape id="_x0000_i1063" type="#_x0000_t75" style="width:178.6pt;height:58.6pt" o:ole="">
+            <v:imagedata r:id="rId69" o:title=""/>
+          </v:shape>
+          <o:OLEObject Type="Embed" ProgID="Visio.Drawing.15" ShapeID="_x0000_i1063" DrawAspect="Content" ObjectID="_1754122389" r:id="rId70"/>
+        </w:object>
+      </w:r>
+    </w:p>
+    <w:p>
+      <w:pPr>
+        <w:spacing w:before="120" w:after="120"/>
+        <w:ind w:firstLine="0"/>
+      </w:pPr>
+      <w:r>
+        <w:t>How do we select quotient digit?</w:t>
+      </w:r>
+      <w:r>
+        <w:t xml:space="preserve"> We should first convert D into </w:t>
+      </w:r>
+      <w:proofErr w:type="spellStart"/>
+      <w:r>
+        <w:t>positice</w:t>
+      </w:r>
+      <w:proofErr w:type="spellEnd"/>
+      <w:r>
+        <w:t>, which is 0.1010, and then use the negative QDS table.</w:t>
+      </w:r>
+    </w:p>
+    <w:p>
+      <w:pPr>
+        <w:spacing w:before="120" w:after="120"/>
+        <w:ind w:firstLine="0"/>
+      </w:pPr>
+    </w:p>
+    <w:p>
+      <w:pPr>
+        <w:spacing w:before="120" w:after="120"/>
+        <w:ind w:firstLine="0"/>
+      </w:pPr>
+    </w:p>
+    <w:p>
+      <w:pPr>
+        <w:spacing w:before="120" w:after="120"/>
+        <w:ind w:firstLine="0"/>
+      </w:pPr>
+    </w:p>
+    <w:p>
+      <w:pPr>
+        <w:spacing w:before="120" w:after="120"/>
+        <w:ind w:firstLine="0"/>
+        <w:rPr>
           <w:lang w:val="en-US" w:eastAsia="zh-CN"/>
         </w:rPr>
       </w:pPr>
@@ -29497,6 +29865,7 @@
       </w:pPr>
       <w:bookmarkStart w:id="23" w:name="_Toc143465114"/>
       <w:r>
+        <w:lastRenderedPageBreak/>
         <w:t>Functional Description</w:t>
       </w:r>
       <w:bookmarkEnd w:id="23"/>
@@ -31932,7 +32301,6 @@
                 <w:szCs w:val="21"/>
                 <w:lang w:eastAsia="zh-CN"/>
               </w:rPr>
-              <w:lastRenderedPageBreak/>
               <w:t>T</w:t>
             </w:r>
             <w:r>
@@ -42758,7 +43126,6 @@
                 <w:b/>
                 <w:bCs/>
               </w:rPr>
-              <w:lastRenderedPageBreak/>
               <w:t>T</w:t>
             </w:r>
             <w:r>
@@ -46524,7 +46891,7 @@
       </w:pPr>
     </w:p>
     <w:sectPr>
-      <w:footerReference w:type="default" r:id="rId57"/>
+      <w:footerReference w:type="default" r:id="rId71"/>
       <w:pgSz w:w="11906" w:h="16838" w:code="9"/>
       <w:pgMar w:top="2211" w:right="2268" w:bottom="2211" w:left="2268" w:header="1701" w:footer="1701" w:gutter="0"/>
       <w:cols w:space="708"/>

</xml_diff>